<commit_message>
Added compiler proj1 report
</commit_message>
<xml_diff>
--- a/HW1/for_upload/Report.docx
+++ b/HW1/for_upload/Report.docx
@@ -5,30 +5,31 @@
     <w:p>
       <w:pPr>
         <w:pStyle w:val="Normal"/>
+        <w:jc w:val="center"/>
+        <w:rPr/>
+      </w:pPr>
+      <w:r>
         <w:rPr>
           <w:rFonts w:ascii="Times New Roman" w:hAnsi="Times New Roman"/>
           <w:sz w:val="48"/>
           <w:szCs w:val="48"/>
         </w:rPr>
-      </w:pPr>
+        <w:t xml:space="preserve">Intro. To </w:t>
+      </w:r>
       <w:r>
         <w:rPr>
           <w:rFonts w:ascii="Times New Roman" w:hAnsi="Times New Roman"/>
           <w:sz w:val="48"/>
           <w:szCs w:val="48"/>
         </w:rPr>
-        <w:t>Introduction to Compiler Design Project1 Report</w:t>
+        <w:t>Compiler Design Project1 Report</w:t>
       </w:r>
     </w:p>
     <w:p>
       <w:pPr>
         <w:pStyle w:val="Normal"/>
         <w:jc w:val="right"/>
-        <w:rPr>
-          <w:rFonts w:ascii="Times New Roman" w:hAnsi="Times New Roman"/>
-          <w:sz w:val="48"/>
-          <w:szCs w:val="48"/>
-        </w:rPr>
+        <w:rPr/>
       </w:pPr>
       <w:r>
         <w:rPr>
@@ -399,23 +400,7 @@
           <w:sz w:val="28"/>
           <w:szCs w:val="28"/>
         </w:rPr>
-        <w:t xml:space="preserve">Able to detect the </w:t>
-      </w:r>
-      <w:r>
-        <w:rPr>
-          <w:rFonts w:ascii="Times New Roman" w:hAnsi="Times New Roman"/>
-          <w:sz w:val="28"/>
-          <w:szCs w:val="28"/>
-        </w:rPr>
-        <w:t>necessary</w:t>
-      </w:r>
-      <w:r>
-        <w:rPr>
-          <w:rFonts w:ascii="Times New Roman" w:hAnsi="Times New Roman"/>
-          <w:sz w:val="28"/>
-          <w:szCs w:val="28"/>
-        </w:rPr>
-        <w:t xml:space="preserve"> elements including.</w:t>
+        <w:t>Able to detect the necessary elements including.</w:t>
       </w:r>
     </w:p>
     <w:p>
@@ -536,38 +521,78 @@
       <w:pPr>
         <w:pStyle w:val="Normal"/>
         <w:jc w:val="left"/>
-        <w:rPr>
-          <w:rFonts w:ascii="Times New Roman" w:hAnsi="Times New Roman"/>
-          <w:sz w:val="28"/>
-          <w:szCs w:val="28"/>
-        </w:rPr>
-      </w:pPr>
-      <w:r>
-        <w:rPr>
-          <w:rFonts w:ascii="Times New Roman" w:hAnsi="Times New Roman"/>
-          <w:sz w:val="28"/>
-          <w:szCs w:val="28"/>
-        </w:rPr>
-        <w:t>(7) String Constants</w:t>
-      </w:r>
-    </w:p>
-    <w:p>
-      <w:pPr>
-        <w:pStyle w:val="Normal"/>
-        <w:jc w:val="left"/>
-        <w:rPr>
-          <w:rFonts w:ascii="Times New Roman" w:hAnsi="Times New Roman"/>
-          <w:sz w:val="28"/>
-          <w:szCs w:val="28"/>
-        </w:rPr>
-      </w:pPr>
-      <w:r>
-        <w:rPr>
-          <w:rFonts w:ascii="Times New Roman" w:hAnsi="Times New Roman"/>
-          <w:sz w:val="28"/>
-          <w:szCs w:val="28"/>
-        </w:rPr>
-        <w:t>(8) Control character [\n]</w:t>
+        <w:rPr/>
+      </w:pPr>
+      <w:r>
+        <w:rPr>
+          <w:rFonts w:ascii="Times New Roman" w:hAnsi="Times New Roman"/>
+          <w:sz w:val="28"/>
+          <w:szCs w:val="28"/>
+        </w:rPr>
+        <w:t>(7) Floating-point Constants</w:t>
+        <w:tab/>
+      </w:r>
+    </w:p>
+    <w:p>
+      <w:pPr>
+        <w:pStyle w:val="Normal"/>
+        <w:jc w:val="left"/>
+        <w:rPr/>
+      </w:pPr>
+      <w:r>
+        <w:rPr>
+          <w:rFonts w:ascii="Times New Roman" w:hAnsi="Times New Roman"/>
+          <w:sz w:val="28"/>
+          <w:szCs w:val="28"/>
+        </w:rPr>
+        <w:t>(</w:t>
+      </w:r>
+      <w:r>
+        <w:rPr>
+          <w:rFonts w:ascii="Times New Roman" w:hAnsi="Times New Roman"/>
+          <w:sz w:val="28"/>
+          <w:szCs w:val="28"/>
+        </w:rPr>
+        <w:t>8</w:t>
+      </w:r>
+      <w:r>
+        <w:rPr>
+          <w:rFonts w:ascii="Times New Roman" w:hAnsi="Times New Roman"/>
+          <w:sz w:val="28"/>
+          <w:szCs w:val="28"/>
+        </w:rPr>
+        <w:t>) String Constants</w:t>
+      </w:r>
+    </w:p>
+    <w:p>
+      <w:pPr>
+        <w:pStyle w:val="Normal"/>
+        <w:jc w:val="left"/>
+        <w:rPr/>
+      </w:pPr>
+      <w:r>
+        <w:rPr>
+          <w:rFonts w:ascii="Times New Roman" w:hAnsi="Times New Roman"/>
+          <w:sz w:val="28"/>
+          <w:szCs w:val="28"/>
+        </w:rPr>
+        <w:t>(</w:t>
+      </w:r>
+      <w:r>
+        <w:rPr>
+          <w:rFonts w:ascii="Times New Roman" w:hAnsi="Times New Roman"/>
+          <w:sz w:val="28"/>
+          <w:szCs w:val="28"/>
+        </w:rPr>
+        <w:t>9</w:t>
+      </w:r>
+      <w:r>
+        <w:rPr>
+          <w:rFonts w:ascii="Times New Roman" w:hAnsi="Times New Roman"/>
+          <w:sz w:val="28"/>
+          <w:szCs w:val="28"/>
+        </w:rPr>
+        <w:t>) Control character [\n]</w:t>
       </w:r>
     </w:p>
     <w:p>
@@ -630,11 +655,7 @@
       <w:pPr>
         <w:pStyle w:val="Normal"/>
         <w:jc w:val="left"/>
-        <w:rPr>
-          <w:rFonts w:ascii="Times New Roman" w:hAnsi="Times New Roman"/>
-          <w:sz w:val="28"/>
-          <w:szCs w:val="28"/>
-        </w:rPr>
+        <w:rPr/>
       </w:pPr>
       <w:r>
         <w:rPr>
@@ -643,7 +664,23 @@
           <w:szCs w:val="28"/>
         </w:rPr>
         <w:tab/>
-        <w:t>use the LIST function in lex template to do the source code indentation</w:t>
+        <w:t>Use the LIST function in lex template to do the source code indentation</w:t>
+      </w:r>
+    </w:p>
+    <w:p>
+      <w:pPr>
+        <w:pStyle w:val="Normal"/>
+        <w:jc w:val="left"/>
+        <w:rPr/>
+      </w:pPr>
+      <w:r>
+        <w:rPr>
+          <w:rFonts w:ascii="Times New Roman" w:hAnsi="Times New Roman"/>
+          <w:sz w:val="28"/>
+          <w:szCs w:val="28"/>
+        </w:rPr>
+        <w:tab/>
+        <w:t>correctly</w:t>
       </w:r>
     </w:p>
     <w:p>
@@ -704,7 +741,24 @@
           <w:szCs w:val="28"/>
         </w:rPr>
         <w:tab/>
-        <w:t>e.g. /*This is a comment */ is a legal c style comment</w:t>
+        <w:t xml:space="preserve">e.g. </w:t>
+      </w:r>
+      <w:r>
+        <w:rPr>
+          <w:rFonts w:ascii="Times New Roman" w:hAnsi="Times New Roman"/>
+          <w:sz w:val="28"/>
+          <w:szCs w:val="28"/>
+          <w:highlight w:val="yellow"/>
+        </w:rPr>
+        <w:t xml:space="preserve">/*This is a comment */ </w:t>
+      </w:r>
+      <w:r>
+        <w:rPr>
+          <w:rFonts w:ascii="Times New Roman" w:hAnsi="Times New Roman"/>
+          <w:sz w:val="28"/>
+          <w:szCs w:val="28"/>
+        </w:rPr>
+        <w:t>is a legal c style comment</w:t>
       </w:r>
     </w:p>
     <w:p>
@@ -742,6 +796,14 @@
           <w:szCs w:val="28"/>
         </w:rPr>
         <w:tab/>
+      </w:r>
+      <w:r>
+        <w:rPr>
+          <w:rFonts w:ascii="Times New Roman" w:hAnsi="Times New Roman"/>
+          <w:sz w:val="28"/>
+          <w:szCs w:val="28"/>
+          <w:highlight w:val="yellow"/>
+        </w:rPr>
         <w:t>/* this is a comment // line with some /* and</w:t>
       </w:r>
     </w:p>
@@ -760,6 +822,7 @@
           <w:rFonts w:ascii="Times New Roman" w:hAnsi="Times New Roman"/>
           <w:sz w:val="28"/>
           <w:szCs w:val="28"/>
+          <w:highlight w:val="yellow"/>
         </w:rPr>
         <w:t xml:space="preserve">    </w:t>
       </w:r>
@@ -768,9 +831,18 @@
           <w:rFonts w:ascii="Times New Roman" w:hAnsi="Times New Roman"/>
           <w:sz w:val="28"/>
           <w:szCs w:val="28"/>
+          <w:highlight w:val="yellow"/>
         </w:rPr>
         <w:tab/>
-        <w:t>// delimiters */ is also a legal c style comment</w:t>
+        <w:t xml:space="preserve">// delimiters */ </w:t>
+      </w:r>
+      <w:r>
+        <w:rPr>
+          <w:rFonts w:ascii="Times New Roman" w:hAnsi="Times New Roman"/>
+          <w:sz w:val="28"/>
+          <w:szCs w:val="28"/>
+        </w:rPr>
+        <w:t>is also a legal c style comment</w:t>
       </w:r>
     </w:p>
     <w:p>
@@ -808,9 +880,44 @@
           <w:szCs w:val="28"/>
         </w:rPr>
         <w:tab/>
-        <w:t xml:space="preserve">However, /*this is a tricky comment*/  this part is not considered to be a </w:t>
+        <w:t xml:space="preserve">However, </w:t>
+      </w:r>
+      <w:r>
+        <w:rPr>
+          <w:rFonts w:ascii="Times New Roman" w:hAnsi="Times New Roman"/>
+          <w:sz w:val="28"/>
+          <w:szCs w:val="28"/>
+          <w:highlight w:val="yellow"/>
+        </w:rPr>
+        <w:t xml:space="preserve">/*this is a tricky comment*/  </w:t>
+      </w:r>
+      <w:r>
+        <w:rPr>
+          <w:rFonts w:ascii="Times New Roman" w:hAnsi="Times New Roman"/>
+          <w:sz w:val="28"/>
+          <w:szCs w:val="28"/>
+          <w:highlight w:val="cyan"/>
+        </w:rPr>
+        <w:t xml:space="preserve">this part is not considered to be a </w:t>
         <w:tab/>
-        <w:t xml:space="preserve">comment but some identifiers*/ is not a legal comment (the part between */ </w:t>
+        <w:t>comment but some identifiers*/</w:t>
+      </w:r>
+      <w:r>
+        <w:rPr>
+          <w:rFonts w:ascii="Times New Roman" w:hAnsi="Times New Roman"/>
+          <w:sz w:val="28"/>
+          <w:szCs w:val="28"/>
+        </w:rPr>
+        <w:t xml:space="preserve"> is not a legal comment (the </w:t>
+      </w:r>
+      <w:r>
+        <w:rPr>
+          <w:rFonts w:ascii="Times New Roman" w:hAnsi="Times New Roman"/>
+          <w:sz w:val="28"/>
+          <w:szCs w:val="28"/>
+          <w:highlight w:val="cyan"/>
+        </w:rPr>
+        <w:t xml:space="preserve">part between */ </w:t>
         <w:tab/>
         <w:t>and */ is not the part of c style comment</w:t>
       </w:r>
@@ -878,11 +985,7 @@
       <w:pPr>
         <w:pStyle w:val="Normal"/>
         <w:jc w:val="left"/>
-        <w:rPr>
-          <w:rFonts w:ascii="Times New Roman" w:hAnsi="Times New Roman"/>
-          <w:sz w:val="28"/>
-          <w:szCs w:val="28"/>
-        </w:rPr>
+        <w:rPr/>
       </w:pPr>
       <w:r>
         <w:rPr>
@@ -891,7 +994,7 @@
           <w:szCs w:val="28"/>
         </w:rPr>
         <w:tab/>
-        <w:t>detect and use them to activate/deactive the function in lex scanner.</w:t>
+        <w:t>Detect and use them to activate/deactive the function in lex scanner.</w:t>
       </w:r>
     </w:p>
     <w:p>
@@ -1024,131 +1127,288 @@
       <w:pPr>
         <w:pStyle w:val="Normal"/>
         <w:jc w:val="left"/>
-        <w:rPr>
-          <w:rFonts w:ascii="Times New Roman" w:hAnsi="Times New Roman"/>
-          <w:sz w:val="28"/>
-          <w:szCs w:val="28"/>
-        </w:rPr>
-      </w:pPr>
-      <w:r>
-        <w:rPr>
-          <w:rFonts w:ascii="Times New Roman" w:hAnsi="Times New Roman"/>
-          <w:sz w:val="28"/>
-          <w:szCs w:val="28"/>
-        </w:rPr>
-        <w:t xml:space="preserve">Lextemplate is able to specify the hardest part: delimiting two comments /*c1*/  /*c2*/ modified from the regex of only [/][.](.|[\n])[/][*] which will specify only one comment since lex is using greedy method, the modified regex should be </w:t>
-      </w:r>
-    </w:p>
-    <w:p>
-      <w:pPr>
-        <w:pStyle w:val="Normal"/>
-        <w:jc w:val="left"/>
-        <w:rPr>
-          <w:rFonts w:ascii="Times New Roman" w:hAnsi="Times New Roman"/>
-          <w:sz w:val="28"/>
-          <w:szCs w:val="28"/>
-        </w:rPr>
-      </w:pPr>
-      <w:r>
-        <w:rPr>
-          <w:rFonts w:ascii="Times New Roman" w:hAnsi="Times New Roman"/>
-          <w:sz w:val="28"/>
-          <w:szCs w:val="28"/>
-        </w:rPr>
-        <w:t xml:space="preserve">[/][*]([^*]|[\n]|[*]+[^/]|[/][*])*[*]+[/] which means </w:t>
-      </w:r>
-    </w:p>
-    <w:p>
-      <w:pPr>
-        <w:pStyle w:val="Normal"/>
-        <w:jc w:val="left"/>
-        <w:rPr>
-          <w:rFonts w:ascii="Times New Roman" w:hAnsi="Times New Roman"/>
-          <w:sz w:val="28"/>
-          <w:szCs w:val="28"/>
-        </w:rPr>
-      </w:pPr>
-      <w:r>
-        <w:rPr>
-          <w:rFonts w:ascii="Times New Roman" w:hAnsi="Times New Roman"/>
-          <w:sz w:val="28"/>
-          <w:szCs w:val="28"/>
-        </w:rPr>
-        <w:t>(1) we may not permit the star symbol in the middle (or we may, but the star symbol CANNOT BE FOLLOWED BY THE SLASH since the slash symbol only appears at the end of the comments.</w:t>
-      </w:r>
-    </w:p>
-    <w:p>
-      <w:pPr>
-        <w:pStyle w:val="Normal"/>
-        <w:jc w:val="left"/>
-        <w:rPr>
-          <w:rFonts w:ascii="Times New Roman" w:hAnsi="Times New Roman"/>
-          <w:sz w:val="28"/>
-          <w:szCs w:val="28"/>
-        </w:rPr>
-      </w:pPr>
-      <w:r>
-        <w:rPr>
-          <w:rFonts w:ascii="Times New Roman" w:hAnsi="Times New Roman"/>
-          <w:sz w:val="28"/>
-          <w:szCs w:val="28"/>
-        </w:rPr>
-        <w:t xml:space="preserve">(2) the \n new line symbol is legal in the c style comment  </w:t>
-      </w:r>
-    </w:p>
-    <w:p>
-      <w:pPr>
-        <w:pStyle w:val="Normal"/>
-        <w:jc w:val="left"/>
-        <w:rPr>
-          <w:rFonts w:ascii="Times New Roman" w:hAnsi="Times New Roman"/>
-          <w:sz w:val="28"/>
-          <w:szCs w:val="28"/>
-        </w:rPr>
-      </w:pPr>
-      <w:r>
-        <w:rPr>
-          <w:rFonts w:ascii="Times New Roman" w:hAnsi="Times New Roman"/>
-          <w:sz w:val="28"/>
-          <w:szCs w:val="28"/>
-        </w:rPr>
-        <w:t>(3) if the star symbol has to be appeared in the comment, then there should be no / (slash symbol) after it, since */ should only appears in the end of the comment.</w:t>
-      </w:r>
-    </w:p>
-    <w:p>
-      <w:pPr>
-        <w:pStyle w:val="Normal"/>
-        <w:jc w:val="left"/>
-        <w:rPr>
-          <w:rFonts w:ascii="Times New Roman" w:hAnsi="Times New Roman"/>
-          <w:sz w:val="28"/>
-          <w:szCs w:val="28"/>
-        </w:rPr>
-      </w:pPr>
-      <w:r>
-        <w:rPr>
-          <w:rFonts w:ascii="Times New Roman" w:hAnsi="Times New Roman"/>
-          <w:sz w:val="28"/>
-          <w:szCs w:val="28"/>
-        </w:rPr>
-        <w:t>(4) the /* in the symbol is acceptable just as the problem defined in the project pdf</w:t>
-      </w:r>
-    </w:p>
-    <w:p>
-      <w:pPr>
-        <w:pStyle w:val="Normal"/>
-        <w:jc w:val="left"/>
-        <w:rPr>
-          <w:rFonts w:ascii="Times New Roman" w:hAnsi="Times New Roman"/>
-          <w:sz w:val="28"/>
-          <w:szCs w:val="28"/>
-        </w:rPr>
-      </w:pPr>
-      <w:r>
-        <w:rPr>
-          <w:rFonts w:ascii="Times New Roman" w:hAnsi="Times New Roman"/>
-          <w:sz w:val="28"/>
-          <w:szCs w:val="28"/>
+        <w:rPr/>
+      </w:pPr>
+      <w:r>
+        <w:rPr>
+          <w:rFonts w:ascii="Times New Roman" w:hAnsi="Times New Roman"/>
+          <w:sz w:val="28"/>
+          <w:szCs w:val="28"/>
+        </w:rPr>
+        <w:t xml:space="preserve">Lextemplate is able to specify the hardest part: delimiting two comments /*c1*/  /*c2*/ modified from the regex of only [/][.](.|[\n])[/][*] which will specify only one comment since lex </w:t>
+      </w:r>
+      <w:r>
+        <w:rPr>
+          <w:rFonts w:ascii="Times New Roman" w:hAnsi="Times New Roman"/>
+          <w:sz w:val="28"/>
+          <w:szCs w:val="28"/>
+        </w:rPr>
+        <w:t>uses</w:t>
+      </w:r>
+      <w:r>
+        <w:rPr>
+          <w:rFonts w:ascii="Times New Roman" w:hAnsi="Times New Roman"/>
+          <w:sz w:val="28"/>
+          <w:szCs w:val="28"/>
+        </w:rPr>
+        <w:t xml:space="preserve"> greedy method</w:t>
+      </w:r>
+      <w:r>
+        <w:rPr>
+          <w:rFonts w:ascii="Times New Roman" w:hAnsi="Times New Roman"/>
+          <w:sz w:val="28"/>
+          <w:szCs w:val="28"/>
+        </w:rPr>
+        <w:t>(or say greedy algorithm)</w:t>
+      </w:r>
+      <w:r>
+        <w:rPr>
+          <w:rFonts w:ascii="Times New Roman" w:hAnsi="Times New Roman"/>
+          <w:sz w:val="28"/>
+          <w:szCs w:val="28"/>
+        </w:rPr>
+        <w:t xml:space="preserve">, the modified regex should be </w:t>
+      </w:r>
+    </w:p>
+    <w:p>
+      <w:pPr>
+        <w:pStyle w:val="Normal"/>
+        <w:jc w:val="left"/>
+        <w:rPr>
+          <w:rFonts w:ascii="Times New Roman" w:hAnsi="Times New Roman"/>
+          <w:sz w:val="28"/>
+          <w:szCs w:val="28"/>
+        </w:rPr>
+      </w:pPr>
+      <w:r>
+        <w:rPr>
+          <w:rFonts w:ascii="Times New Roman" w:hAnsi="Times New Roman"/>
+          <w:sz w:val="28"/>
+          <w:szCs w:val="28"/>
+        </w:rPr>
+        <w:t>[/][*](</w:t>
+      </w:r>
+      <w:r>
+        <w:rPr>
+          <w:rFonts w:ascii="Times New Roman" w:hAnsi="Times New Roman"/>
+          <w:color w:val="800000"/>
+          <w:sz w:val="28"/>
+          <w:szCs w:val="28"/>
+          <w:highlight w:val="yellow"/>
+        </w:rPr>
+        <w:t>[^*]</w:t>
+      </w:r>
+      <w:r>
+        <w:rPr>
+          <w:rFonts w:ascii="Times New Roman" w:hAnsi="Times New Roman"/>
+          <w:sz w:val="28"/>
+          <w:szCs w:val="28"/>
+        </w:rPr>
+        <w:t>|</w:t>
+      </w:r>
+      <w:r>
+        <w:rPr>
+          <w:rFonts w:ascii="Times New Roman" w:hAnsi="Times New Roman"/>
+          <w:sz w:val="28"/>
+          <w:szCs w:val="28"/>
+          <w:highlight w:val="darkMagenta"/>
+        </w:rPr>
+        <w:t>[\n]</w:t>
+      </w:r>
+      <w:r>
+        <w:rPr>
+          <w:rFonts w:ascii="Times New Roman" w:hAnsi="Times New Roman"/>
+          <w:sz w:val="28"/>
+          <w:szCs w:val="28"/>
+        </w:rPr>
+        <w:t>|</w:t>
+      </w:r>
+      <w:r>
+        <w:rPr>
+          <w:rFonts w:ascii="Times New Roman" w:hAnsi="Times New Roman"/>
+          <w:sz w:val="28"/>
+          <w:szCs w:val="28"/>
+          <w:highlight w:val="cyan"/>
+        </w:rPr>
+        <w:t>[*]+[^/]</w:t>
+      </w:r>
+      <w:r>
+        <w:rPr>
+          <w:rFonts w:ascii="Times New Roman" w:hAnsi="Times New Roman"/>
+          <w:sz w:val="28"/>
+          <w:szCs w:val="28"/>
+        </w:rPr>
+        <w:t>|</w:t>
+      </w:r>
+      <w:r>
+        <w:rPr>
+          <w:rFonts w:ascii="Times New Roman" w:hAnsi="Times New Roman"/>
+          <w:sz w:val="28"/>
+          <w:szCs w:val="28"/>
+          <w:highlight w:val="yellow"/>
+        </w:rPr>
+        <w:t>[/][*]</w:t>
+      </w:r>
+      <w:r>
+        <w:rPr>
+          <w:rFonts w:ascii="Times New Roman" w:hAnsi="Times New Roman"/>
+          <w:sz w:val="28"/>
+          <w:szCs w:val="28"/>
+        </w:rPr>
+        <w:t>)*</w:t>
+      </w:r>
+      <w:r>
+        <w:rPr>
+          <w:rFonts w:ascii="Times New Roman" w:hAnsi="Times New Roman"/>
+          <w:sz w:val="28"/>
+          <w:szCs w:val="28"/>
+          <w:highlight w:val="yellow"/>
+        </w:rPr>
+        <w:t>[*]+</w:t>
+      </w:r>
+      <w:r>
+        <w:rPr>
+          <w:rFonts w:ascii="Times New Roman" w:hAnsi="Times New Roman"/>
+          <w:sz w:val="28"/>
+          <w:szCs w:val="28"/>
+        </w:rPr>
+        <w:t xml:space="preserve">[/] which means </w:t>
+      </w:r>
+    </w:p>
+    <w:p>
+      <w:pPr>
+        <w:pStyle w:val="Normal"/>
+        <w:jc w:val="left"/>
+        <w:rPr>
+          <w:highlight w:val="yellow"/>
+        </w:rPr>
+      </w:pPr>
+      <w:r>
+        <w:rPr>
+          <w:rFonts w:ascii="Times New Roman" w:hAnsi="Times New Roman"/>
+          <w:sz w:val="28"/>
+          <w:szCs w:val="28"/>
+          <w:highlight w:val="yellow"/>
+        </w:rPr>
+        <w:t>(1) We may not permit the star symbol in the middle (or we may, but the star symbol CANNOT BE FOLLOWED BY THE SLASH since the slash symbol only appears at the end of the comments.</w:t>
+      </w:r>
+    </w:p>
+    <w:p>
+      <w:pPr>
+        <w:pStyle w:val="Normal"/>
+        <w:jc w:val="left"/>
+        <w:rPr>
+          <w:rFonts w:ascii="Times New Roman" w:hAnsi="Times New Roman"/>
+          <w:sz w:val="28"/>
+          <w:szCs w:val="28"/>
+        </w:rPr>
+      </w:pPr>
+      <w:r>
+        <w:rPr>
+          <w:highlight w:val="yellow"/>
+        </w:rPr>
+      </w:r>
+    </w:p>
+    <w:p>
+      <w:pPr>
+        <w:pStyle w:val="Normal"/>
+        <w:jc w:val="left"/>
+        <w:rPr>
+          <w:highlight w:val="darkMagenta"/>
+        </w:rPr>
+      </w:pPr>
+      <w:r>
+        <w:rPr>
+          <w:rFonts w:ascii="Times New Roman" w:hAnsi="Times New Roman"/>
+          <w:sz w:val="28"/>
+          <w:szCs w:val="28"/>
+          <w:highlight w:val="darkMagenta"/>
+        </w:rPr>
+        <w:t>(2) The \n new line symbol is legal in the c style comment</w:t>
+      </w:r>
+    </w:p>
+    <w:p>
+      <w:pPr>
+        <w:pStyle w:val="Normal"/>
+        <w:jc w:val="left"/>
+        <w:rPr>
+          <w:rFonts w:ascii="Times New Roman" w:hAnsi="Times New Roman"/>
+          <w:sz w:val="28"/>
+          <w:szCs w:val="28"/>
+        </w:rPr>
+      </w:pPr>
+      <w:r>
+        <w:rPr>
+          <w:highlight w:val="darkMagenta"/>
+        </w:rPr>
+      </w:r>
+    </w:p>
+    <w:p>
+      <w:pPr>
+        <w:pStyle w:val="Normal"/>
+        <w:jc w:val="left"/>
+        <w:rPr>
+          <w:highlight w:val="cyan"/>
+        </w:rPr>
+      </w:pPr>
+      <w:r>
+        <w:rPr>
+          <w:rFonts w:ascii="Times New Roman" w:hAnsi="Times New Roman"/>
+          <w:sz w:val="28"/>
+          <w:szCs w:val="28"/>
+          <w:highlight w:val="cyan"/>
+        </w:rPr>
+        <w:t>(3) If the star symbol has to be appeared in the comment, then there should be no / (slash symbol) after it, since */ should only appear in the end of the comment.</w:t>
+      </w:r>
+    </w:p>
+    <w:p>
+      <w:pPr>
+        <w:pStyle w:val="Normal"/>
+        <w:jc w:val="left"/>
+        <w:rPr>
+          <w:rFonts w:ascii="Times New Roman" w:hAnsi="Times New Roman"/>
+          <w:sz w:val="28"/>
+          <w:szCs w:val="28"/>
+        </w:rPr>
+      </w:pPr>
+      <w:r>
+        <w:rPr>
+          <w:highlight w:val="cyan"/>
+        </w:rPr>
+      </w:r>
+    </w:p>
+    <w:p>
+      <w:pPr>
+        <w:pStyle w:val="Normal"/>
+        <w:jc w:val="left"/>
+        <w:rPr>
+          <w:highlight w:val="yellow"/>
+        </w:rPr>
+      </w:pPr>
+      <w:r>
+        <w:rPr>
+          <w:rFonts w:ascii="Times New Roman" w:hAnsi="Times New Roman"/>
+          <w:sz w:val="28"/>
+          <w:szCs w:val="28"/>
+          <w:highlight w:val="yellow"/>
+        </w:rPr>
+        <w:t>(4) The /* in the symbol is acceptable just as the problem defined in the project pdf</w:t>
+      </w:r>
+    </w:p>
+    <w:p>
+      <w:pPr>
+        <w:pStyle w:val="Normal"/>
+        <w:jc w:val="left"/>
+        <w:rPr>
+          <w:highlight w:val="yellow"/>
+        </w:rPr>
+      </w:pPr>
+      <w:r>
+        <w:rPr>
+          <w:rFonts w:ascii="Times New Roman" w:hAnsi="Times New Roman"/>
+          <w:sz w:val="28"/>
+          <w:szCs w:val="28"/>
+          <w:highlight w:val="yellow"/>
         </w:rPr>
         <w:t>Also it can detect the wrong style of comment such as /**/xxx */ the xxx part should be specified as identifier, delimiter or relational, arithmetical operator.</w:t>
       </w:r>
@@ -1165,9 +1425,26 @@
       </w:pPr>
       <w:r>
         <w:rPr>
-          <w:rFonts w:ascii="Times New Roman" w:hAnsi="Times New Roman"/>
-          <w:sz w:val="28"/>
-          <w:szCs w:val="28"/>
+          <w:highlight w:val="yellow"/>
+        </w:rPr>
+      </w:r>
+    </w:p>
+    <w:p>
+      <w:pPr>
+        <w:pStyle w:val="Normal"/>
+        <w:jc w:val="left"/>
+        <w:rPr>
+          <w:rFonts w:ascii="Times New Roman" w:hAnsi="Times New Roman"/>
+          <w:sz w:val="28"/>
+          <w:szCs w:val="28"/>
+        </w:rPr>
+      </w:pPr>
+      <w:r>
+        <w:rPr>
+          <w:rFonts w:ascii="Times New Roman" w:hAnsi="Times New Roman"/>
+          <w:sz w:val="28"/>
+          <w:szCs w:val="28"/>
+          <w:highlight w:val="yellow"/>
         </w:rPr>
         <w:t xml:space="preserve">(5) [*]+ at the end before / to accept multi star symbol before the slash such as </w:t>
       </w:r>
@@ -1187,6 +1464,7 @@
           <w:rFonts w:ascii="Times New Roman" w:hAnsi="Times New Roman"/>
           <w:sz w:val="28"/>
           <w:szCs w:val="28"/>
+          <w:highlight w:val="yellow"/>
         </w:rPr>
         <w:t>/*wfiuhwef/*piuhwefiu*****/  is still a legal C style comment.</w:t>
       </w:r>
@@ -1199,52 +1477,82 @@
           <w:rFonts w:ascii="Times New Roman" w:hAnsi="Times New Roman"/>
           <w:sz w:val="28"/>
           <w:szCs w:val="28"/>
-        </w:rPr>
-      </w:pPr>
-      <w:r>
-        <w:rPr>
-          <w:rFonts w:ascii="Times New Roman" w:hAnsi="Times New Roman"/>
-          <w:sz w:val="28"/>
-          <w:szCs w:val="28"/>
-        </w:rPr>
-      </w:r>
-    </w:p>
-    <w:p>
-      <w:pPr>
-        <w:pStyle w:val="Normal"/>
-        <w:jc w:val="left"/>
-        <w:rPr>
-          <w:rFonts w:ascii="Times New Roman" w:hAnsi="Times New Roman"/>
-          <w:sz w:val="28"/>
-          <w:szCs w:val="28"/>
-        </w:rPr>
-      </w:pPr>
-      <w:r>
-        <w:rPr>
-          <w:rFonts w:ascii="Times New Roman" w:hAnsi="Times New Roman"/>
-          <w:sz w:val="28"/>
-          <w:szCs w:val="28"/>
-        </w:rPr>
-        <w:t>For the illegal elements that need to be specified out and terminated.</w:t>
-      </w:r>
-    </w:p>
-    <w:p>
-      <w:pPr>
-        <w:pStyle w:val="Normal"/>
-        <w:jc w:val="left"/>
-        <w:rPr>
-          <w:rFonts w:ascii="Times New Roman" w:hAnsi="Times New Roman"/>
-          <w:sz w:val="28"/>
-          <w:szCs w:val="28"/>
-        </w:rPr>
-      </w:pPr>
-      <w:r>
-        <w:rPr>
-          <w:rFonts w:ascii="Times New Roman" w:hAnsi="Times New Roman"/>
-          <w:sz w:val="28"/>
-          <w:szCs w:val="28"/>
-        </w:rPr>
-        <w:t>Such as 9”9 or “999  “9”9””9 and 9999&amp;@#@!$#@, lots of trash like them should be detected and generating error message.</w:t>
+          <w:highlight w:val="yellow"/>
+        </w:rPr>
+      </w:pPr>
+      <w:r>
+        <w:rPr>
+          <w:rFonts w:ascii="Times New Roman" w:hAnsi="Times New Roman"/>
+          <w:sz w:val="28"/>
+          <w:szCs w:val="28"/>
+          <w:highlight w:val="yellow"/>
+        </w:rPr>
+      </w:r>
+    </w:p>
+    <w:p>
+      <w:pPr>
+        <w:pStyle w:val="Normal"/>
+        <w:jc w:val="left"/>
+        <w:rPr>
+          <w:rFonts w:ascii="Times New Roman" w:hAnsi="Times New Roman"/>
+          <w:sz w:val="28"/>
+          <w:szCs w:val="28"/>
+        </w:rPr>
+      </w:pPr>
+      <w:r>
+        <w:rPr>
+          <w:rFonts w:ascii="Times New Roman" w:hAnsi="Times New Roman"/>
+          <w:sz w:val="28"/>
+          <w:szCs w:val="28"/>
+        </w:rPr>
+        <w:t xml:space="preserve">For the </w:t>
+      </w:r>
+      <w:r>
+        <w:rPr>
+          <w:rFonts w:ascii="Times New Roman" w:hAnsi="Times New Roman"/>
+          <w:sz w:val="28"/>
+          <w:szCs w:val="28"/>
+        </w:rPr>
+        <w:t>other</w:t>
+      </w:r>
+      <w:r>
+        <w:rPr>
+          <w:rFonts w:ascii="Times New Roman" w:hAnsi="Times New Roman"/>
+          <w:sz w:val="28"/>
+          <w:szCs w:val="28"/>
+        </w:rPr>
+        <w:t xml:space="preserve"> illegal elements that need to be specified out and terminated.</w:t>
+      </w:r>
+    </w:p>
+    <w:p>
+      <w:pPr>
+        <w:pStyle w:val="Normal"/>
+        <w:jc w:val="left"/>
+        <w:rPr/>
+      </w:pPr>
+      <w:r>
+        <w:rPr>
+          <w:rFonts w:ascii="Times New Roman" w:hAnsi="Times New Roman"/>
+          <w:sz w:val="28"/>
+          <w:szCs w:val="28"/>
+        </w:rPr>
+        <w:t>Such as 9”9 or “999  “9”9””9 and 9999&amp;@#@!$#@</w:t>
+      </w:r>
+      <w:r>
+        <w:rPr>
+          <w:rFonts w:ascii="Times New Roman" w:hAnsi="Times New Roman"/>
+          <w:sz w:val="28"/>
+          <w:szCs w:val="28"/>
+        </w:rPr>
+        <w:t>(these symbols are not considered to be the delimiters)</w:t>
+      </w:r>
+      <w:r>
+        <w:rPr>
+          <w:rFonts w:ascii="Times New Roman" w:hAnsi="Times New Roman"/>
+          <w:sz w:val="28"/>
+          <w:szCs w:val="28"/>
+        </w:rPr>
+        <w:t>, lots of trash like them should be detected and generate error message.</w:t>
       </w:r>
     </w:p>
     <w:p>
@@ -1616,7 +1924,7 @@
           <w:sz w:val="28"/>
           <w:szCs w:val="28"/>
         </w:rPr>
-        <w:t>(2)Gcc it, -lfl tells gcc to use the lex(or flex) library</w:t>
+        <w:t>(2) Gcc it, -lfl tells gcc to use the lex(or flex) library</w:t>
       </w:r>
     </w:p>
     <w:p>
@@ -1672,7 +1980,7 @@
           <w:sz w:val="28"/>
           <w:szCs w:val="28"/>
         </w:rPr>
-        <w:t>(3)Run it (file in the same path folder)</w:t>
+        <w:t>(3) Run it (file in the same path folder)</w:t>
       </w:r>
     </w:p>
     <w:p>
@@ -1777,6 +2085,7 @@
     <w:rPrDefault>
       <w:rPr>
         <w:rFonts w:ascii="Liberation Serif" w:hAnsi="Liberation Serif" w:eastAsia="Noto Sans CJK SC Regular" w:cs="FreeSans"/>
+        <w:sz w:val="20"/>
         <w:szCs w:val="24"/>
         <w:lang w:val="en-US" w:eastAsia="zh-CN" w:bidi="hi-IN"/>
       </w:rPr>

</xml_diff>

<commit_message>
Added report more, indent the readme, fix lextemp for illegal identifiers
</commit_message>
<xml_diff>
--- a/HW1/for_upload/Report.docx
+++ b/HW1/for_upload/Report.docx
@@ -14,15 +14,7 @@
           <w:sz w:val="48"/>
           <w:szCs w:val="48"/>
         </w:rPr>
-        <w:t xml:space="preserve">Intro. To </w:t>
-      </w:r>
-      <w:r>
-        <w:rPr>
-          <w:rFonts w:ascii="Times New Roman" w:hAnsi="Times New Roman"/>
-          <w:sz w:val="48"/>
-          <w:szCs w:val="48"/>
-        </w:rPr>
-        <w:t>Compiler Design Project1 Report</w:t>
+        <w:t>Intro. To Compiler Design Project1 Report</w:t>
       </w:r>
     </w:p>
     <w:p>
@@ -545,23 +537,7 @@
           <w:sz w:val="28"/>
           <w:szCs w:val="28"/>
         </w:rPr>
-        <w:t>(</w:t>
-      </w:r>
-      <w:r>
-        <w:rPr>
-          <w:rFonts w:ascii="Times New Roman" w:hAnsi="Times New Roman"/>
-          <w:sz w:val="28"/>
-          <w:szCs w:val="28"/>
-        </w:rPr>
-        <w:t>8</w:t>
-      </w:r>
-      <w:r>
-        <w:rPr>
-          <w:rFonts w:ascii="Times New Roman" w:hAnsi="Times New Roman"/>
-          <w:sz w:val="28"/>
-          <w:szCs w:val="28"/>
-        </w:rPr>
-        <w:t>) String Constants</w:t>
+        <w:t>(8) String Constants</w:t>
       </w:r>
     </w:p>
     <w:p>
@@ -576,23 +552,7 @@
           <w:sz w:val="28"/>
           <w:szCs w:val="28"/>
         </w:rPr>
-        <w:t>(</w:t>
-      </w:r>
-      <w:r>
-        <w:rPr>
-          <w:rFonts w:ascii="Times New Roman" w:hAnsi="Times New Roman"/>
-          <w:sz w:val="28"/>
-          <w:szCs w:val="28"/>
-        </w:rPr>
-        <w:t>9</w:t>
-      </w:r>
-      <w:r>
-        <w:rPr>
-          <w:rFonts w:ascii="Times New Roman" w:hAnsi="Times New Roman"/>
-          <w:sz w:val="28"/>
-          <w:szCs w:val="28"/>
-        </w:rPr>
-        <w:t>) Control character [\n]</w:t>
+        <w:t>(9) Control character [\n]</w:t>
       </w:r>
     </w:p>
     <w:p>
@@ -1135,39 +1095,7 @@
           <w:sz w:val="28"/>
           <w:szCs w:val="28"/>
         </w:rPr>
-        <w:t xml:space="preserve">Lextemplate is able to specify the hardest part: delimiting two comments /*c1*/  /*c2*/ modified from the regex of only [/][.](.|[\n])[/][*] which will specify only one comment since lex </w:t>
-      </w:r>
-      <w:r>
-        <w:rPr>
-          <w:rFonts w:ascii="Times New Roman" w:hAnsi="Times New Roman"/>
-          <w:sz w:val="28"/>
-          <w:szCs w:val="28"/>
-        </w:rPr>
-        <w:t>uses</w:t>
-      </w:r>
-      <w:r>
-        <w:rPr>
-          <w:rFonts w:ascii="Times New Roman" w:hAnsi="Times New Roman"/>
-          <w:sz w:val="28"/>
-          <w:szCs w:val="28"/>
-        </w:rPr>
-        <w:t xml:space="preserve"> greedy method</w:t>
-      </w:r>
-      <w:r>
-        <w:rPr>
-          <w:rFonts w:ascii="Times New Roman" w:hAnsi="Times New Roman"/>
-          <w:sz w:val="28"/>
-          <w:szCs w:val="28"/>
-        </w:rPr>
-        <w:t>(or say greedy algorithm)</w:t>
-      </w:r>
-      <w:r>
-        <w:rPr>
-          <w:rFonts w:ascii="Times New Roman" w:hAnsi="Times New Roman"/>
-          <w:sz w:val="28"/>
-          <w:szCs w:val="28"/>
-        </w:rPr>
-        <w:t xml:space="preserve">, the modified regex should be </w:t>
+        <w:t xml:space="preserve">Lextemplate is able to specify the hardest part: delimiting two comments /*c1*/  /*c2*/ modified from the regex of only [/][.](.|[\n])[/][*] which will specify only one comment since lex uses greedy method(or say greedy algorithm), the modified regex should be </w:t>
       </w:r>
     </w:p>
     <w:p>
@@ -1211,204 +1139,212 @@
           <w:rFonts w:ascii="Times New Roman" w:hAnsi="Times New Roman"/>
           <w:sz w:val="28"/>
           <w:szCs w:val="28"/>
+          <w:highlight w:val="red"/>
+        </w:rPr>
+        <w:t>[\n]</w:t>
+      </w:r>
+      <w:r>
+        <w:rPr>
+          <w:rFonts w:ascii="Times New Roman" w:hAnsi="Times New Roman"/>
+          <w:sz w:val="28"/>
+          <w:szCs w:val="28"/>
+        </w:rPr>
+        <w:t>|</w:t>
+      </w:r>
+      <w:r>
+        <w:rPr>
+          <w:rFonts w:ascii="Times New Roman" w:hAnsi="Times New Roman"/>
+          <w:sz w:val="28"/>
+          <w:szCs w:val="28"/>
+          <w:highlight w:val="cyan"/>
+        </w:rPr>
+        <w:t>[*]+[^/]</w:t>
+      </w:r>
+      <w:r>
+        <w:rPr>
+          <w:rFonts w:ascii="Times New Roman" w:hAnsi="Times New Roman"/>
+          <w:sz w:val="28"/>
+          <w:szCs w:val="28"/>
+        </w:rPr>
+        <w:t>|</w:t>
+      </w:r>
+      <w:r>
+        <w:rPr>
+          <w:rFonts w:ascii="Times New Roman" w:hAnsi="Times New Roman"/>
+          <w:sz w:val="28"/>
+          <w:szCs w:val="28"/>
+          <w:highlight w:val="green"/>
+        </w:rPr>
+        <w:t>[/][*]</w:t>
+      </w:r>
+      <w:r>
+        <w:rPr>
+          <w:rFonts w:ascii="Times New Roman" w:hAnsi="Times New Roman"/>
+          <w:sz w:val="28"/>
+          <w:szCs w:val="28"/>
+        </w:rPr>
+        <w:t>)*</w:t>
+      </w:r>
+      <w:r>
+        <w:rPr>
+          <w:rFonts w:ascii="Times New Roman" w:hAnsi="Times New Roman"/>
+          <w:sz w:val="28"/>
+          <w:szCs w:val="28"/>
+          <w:highlight w:val="magenta"/>
+        </w:rPr>
+        <w:t>[*]+</w:t>
+      </w:r>
+      <w:r>
+        <w:rPr>
+          <w:rFonts w:ascii="Times New Roman" w:hAnsi="Times New Roman"/>
+          <w:sz w:val="28"/>
+          <w:szCs w:val="28"/>
+        </w:rPr>
+        <w:t xml:space="preserve">[/] which means </w:t>
+      </w:r>
+    </w:p>
+    <w:p>
+      <w:pPr>
+        <w:pStyle w:val="Normal"/>
+        <w:jc w:val="left"/>
+        <w:rPr>
+          <w:highlight w:val="yellow"/>
+        </w:rPr>
+      </w:pPr>
+      <w:r>
+        <w:rPr>
+          <w:rFonts w:ascii="Times New Roman" w:hAnsi="Times New Roman"/>
+          <w:sz w:val="28"/>
+          <w:szCs w:val="28"/>
+          <w:highlight w:val="yellow"/>
+        </w:rPr>
+        <w:t>(1) We may not permit the star symbol in the middle (or we may, but the star symbol CANNOT BE FOLLOWED BY THE SLASH since the slash symbol only appears at the end of the comments.</w:t>
+      </w:r>
+    </w:p>
+    <w:p>
+      <w:pPr>
+        <w:pStyle w:val="Normal"/>
+        <w:jc w:val="left"/>
+        <w:rPr>
+          <w:rFonts w:ascii="Times New Roman" w:hAnsi="Times New Roman"/>
+          <w:sz w:val="28"/>
+          <w:szCs w:val="28"/>
+        </w:rPr>
+      </w:pPr>
+      <w:r>
+        <w:rPr>
+          <w:rFonts w:ascii="Times New Roman" w:hAnsi="Times New Roman"/>
+          <w:sz w:val="28"/>
+          <w:szCs w:val="28"/>
+        </w:rPr>
+      </w:r>
+    </w:p>
+    <w:p>
+      <w:pPr>
+        <w:pStyle w:val="Normal"/>
+        <w:jc w:val="left"/>
+        <w:rPr>
           <w:highlight w:val="darkMagenta"/>
         </w:rPr>
-        <w:t>[\n]</w:t>
-      </w:r>
-      <w:r>
-        <w:rPr>
-          <w:rFonts w:ascii="Times New Roman" w:hAnsi="Times New Roman"/>
-          <w:sz w:val="28"/>
-          <w:szCs w:val="28"/>
-        </w:rPr>
-        <w:t>|</w:t>
-      </w:r>
-      <w:r>
-        <w:rPr>
-          <w:rFonts w:ascii="Times New Roman" w:hAnsi="Times New Roman"/>
-          <w:sz w:val="28"/>
-          <w:szCs w:val="28"/>
+      </w:pPr>
+      <w:r>
+        <w:rPr>
+          <w:rFonts w:ascii="Times New Roman" w:hAnsi="Times New Roman"/>
+          <w:sz w:val="28"/>
+          <w:szCs w:val="28"/>
+          <w:highlight w:val="red"/>
+        </w:rPr>
+        <w:t>(2) The \n new line symbol is legal in the c style comment</w:t>
+      </w:r>
+    </w:p>
+    <w:p>
+      <w:pPr>
+        <w:pStyle w:val="Normal"/>
+        <w:jc w:val="left"/>
+        <w:rPr>
+          <w:rFonts w:ascii="Times New Roman" w:hAnsi="Times New Roman"/>
+          <w:sz w:val="28"/>
+          <w:szCs w:val="28"/>
+          <w:highlight w:val="red"/>
+        </w:rPr>
+      </w:pPr>
+      <w:r>
+        <w:rPr>
+          <w:rFonts w:ascii="Times New Roman" w:hAnsi="Times New Roman"/>
+          <w:sz w:val="28"/>
+          <w:szCs w:val="28"/>
+          <w:highlight w:val="red"/>
+        </w:rPr>
+      </w:r>
+    </w:p>
+    <w:p>
+      <w:pPr>
+        <w:pStyle w:val="Normal"/>
+        <w:jc w:val="left"/>
+        <w:rPr>
           <w:highlight w:val="cyan"/>
         </w:rPr>
-        <w:t>[*]+[^/]</w:t>
-      </w:r>
-      <w:r>
-        <w:rPr>
-          <w:rFonts w:ascii="Times New Roman" w:hAnsi="Times New Roman"/>
-          <w:sz w:val="28"/>
-          <w:szCs w:val="28"/>
-        </w:rPr>
-        <w:t>|</w:t>
-      </w:r>
-      <w:r>
-        <w:rPr>
-          <w:rFonts w:ascii="Times New Roman" w:hAnsi="Times New Roman"/>
-          <w:sz w:val="28"/>
-          <w:szCs w:val="28"/>
+      </w:pPr>
+      <w:r>
+        <w:rPr>
+          <w:rFonts w:ascii="Times New Roman" w:hAnsi="Times New Roman"/>
+          <w:sz w:val="28"/>
+          <w:szCs w:val="28"/>
+          <w:highlight w:val="cyan"/>
+        </w:rPr>
+        <w:t>(3) If the star symbol has to be appeared in the comment, then there should be no / (slash symbol) after it, since */ should only appear in the end of the comment.</w:t>
+      </w:r>
+    </w:p>
+    <w:p>
+      <w:pPr>
+        <w:pStyle w:val="Normal"/>
+        <w:jc w:val="left"/>
+        <w:rPr>
+          <w:rFonts w:ascii="Times New Roman" w:hAnsi="Times New Roman"/>
+          <w:sz w:val="28"/>
+          <w:szCs w:val="28"/>
+        </w:rPr>
+      </w:pPr>
+      <w:r>
+        <w:rPr>
+          <w:rFonts w:ascii="Times New Roman" w:hAnsi="Times New Roman"/>
+          <w:sz w:val="28"/>
+          <w:szCs w:val="28"/>
+        </w:rPr>
+      </w:r>
+    </w:p>
+    <w:p>
+      <w:pPr>
+        <w:pStyle w:val="Normal"/>
+        <w:jc w:val="left"/>
+        <w:rPr>
           <w:highlight w:val="yellow"/>
         </w:rPr>
-        <w:t>[/][*]</w:t>
-      </w:r>
-      <w:r>
-        <w:rPr>
-          <w:rFonts w:ascii="Times New Roman" w:hAnsi="Times New Roman"/>
-          <w:sz w:val="28"/>
-          <w:szCs w:val="28"/>
-        </w:rPr>
-        <w:t>)*</w:t>
-      </w:r>
-      <w:r>
-        <w:rPr>
-          <w:rFonts w:ascii="Times New Roman" w:hAnsi="Times New Roman"/>
-          <w:sz w:val="28"/>
-          <w:szCs w:val="28"/>
+      </w:pPr>
+      <w:r>
+        <w:rPr>
+          <w:rFonts w:ascii="Times New Roman" w:hAnsi="Times New Roman"/>
+          <w:sz w:val="28"/>
+          <w:szCs w:val="28"/>
+          <w:highlight w:val="green"/>
+        </w:rPr>
+        <w:t>(4) The /* in the symbol is acceptable just as the problem defined in the project pdf</w:t>
+      </w:r>
+    </w:p>
+    <w:p>
+      <w:pPr>
+        <w:pStyle w:val="Normal"/>
+        <w:jc w:val="left"/>
+        <w:rPr>
           <w:highlight w:val="yellow"/>
         </w:rPr>
-        <w:t>[*]+</w:t>
-      </w:r>
-      <w:r>
-        <w:rPr>
-          <w:rFonts w:ascii="Times New Roman" w:hAnsi="Times New Roman"/>
-          <w:sz w:val="28"/>
-          <w:szCs w:val="28"/>
-        </w:rPr>
-        <w:t xml:space="preserve">[/] which means </w:t>
-      </w:r>
-    </w:p>
-    <w:p>
-      <w:pPr>
-        <w:pStyle w:val="Normal"/>
-        <w:jc w:val="left"/>
-        <w:rPr>
-          <w:highlight w:val="yellow"/>
-        </w:rPr>
-      </w:pPr>
-      <w:r>
-        <w:rPr>
-          <w:rFonts w:ascii="Times New Roman" w:hAnsi="Times New Roman"/>
-          <w:sz w:val="28"/>
-          <w:szCs w:val="28"/>
-          <w:highlight w:val="yellow"/>
-        </w:rPr>
-        <w:t>(1) We may not permit the star symbol in the middle (or we may, but the star symbol CANNOT BE FOLLOWED BY THE SLASH since the slash symbol only appears at the end of the comments.</w:t>
-      </w:r>
-    </w:p>
-    <w:p>
-      <w:pPr>
-        <w:pStyle w:val="Normal"/>
-        <w:jc w:val="left"/>
-        <w:rPr>
-          <w:rFonts w:ascii="Times New Roman" w:hAnsi="Times New Roman"/>
-          <w:sz w:val="28"/>
-          <w:szCs w:val="28"/>
-        </w:rPr>
-      </w:pPr>
-      <w:r>
-        <w:rPr>
-          <w:highlight w:val="yellow"/>
-        </w:rPr>
-      </w:r>
-    </w:p>
-    <w:p>
-      <w:pPr>
-        <w:pStyle w:val="Normal"/>
-        <w:jc w:val="left"/>
-        <w:rPr>
-          <w:highlight w:val="darkMagenta"/>
-        </w:rPr>
-      </w:pPr>
-      <w:r>
-        <w:rPr>
-          <w:rFonts w:ascii="Times New Roman" w:hAnsi="Times New Roman"/>
-          <w:sz w:val="28"/>
-          <w:szCs w:val="28"/>
-          <w:highlight w:val="darkMagenta"/>
-        </w:rPr>
-        <w:t>(2) The \n new line symbol is legal in the c style comment</w:t>
-      </w:r>
-    </w:p>
-    <w:p>
-      <w:pPr>
-        <w:pStyle w:val="Normal"/>
-        <w:jc w:val="left"/>
-        <w:rPr>
-          <w:rFonts w:ascii="Times New Roman" w:hAnsi="Times New Roman"/>
-          <w:sz w:val="28"/>
-          <w:szCs w:val="28"/>
-        </w:rPr>
-      </w:pPr>
-      <w:r>
-        <w:rPr>
-          <w:highlight w:val="darkMagenta"/>
-        </w:rPr>
-      </w:r>
-    </w:p>
-    <w:p>
-      <w:pPr>
-        <w:pStyle w:val="Normal"/>
-        <w:jc w:val="left"/>
-        <w:rPr>
-          <w:highlight w:val="cyan"/>
-        </w:rPr>
-      </w:pPr>
-      <w:r>
-        <w:rPr>
-          <w:rFonts w:ascii="Times New Roman" w:hAnsi="Times New Roman"/>
-          <w:sz w:val="28"/>
-          <w:szCs w:val="28"/>
-          <w:highlight w:val="cyan"/>
-        </w:rPr>
-        <w:t>(3) If the star symbol has to be appeared in the comment, then there should be no / (slash symbol) after it, since */ should only appear in the end of the comment.</w:t>
-      </w:r>
-    </w:p>
-    <w:p>
-      <w:pPr>
-        <w:pStyle w:val="Normal"/>
-        <w:jc w:val="left"/>
-        <w:rPr>
-          <w:rFonts w:ascii="Times New Roman" w:hAnsi="Times New Roman"/>
-          <w:sz w:val="28"/>
-          <w:szCs w:val="28"/>
-        </w:rPr>
-      </w:pPr>
-      <w:r>
-        <w:rPr>
-          <w:highlight w:val="cyan"/>
-        </w:rPr>
-      </w:r>
-    </w:p>
-    <w:p>
-      <w:pPr>
-        <w:pStyle w:val="Normal"/>
-        <w:jc w:val="left"/>
-        <w:rPr>
-          <w:highlight w:val="yellow"/>
-        </w:rPr>
-      </w:pPr>
-      <w:r>
-        <w:rPr>
-          <w:rFonts w:ascii="Times New Roman" w:hAnsi="Times New Roman"/>
-          <w:sz w:val="28"/>
-          <w:szCs w:val="28"/>
-          <w:highlight w:val="yellow"/>
-        </w:rPr>
-        <w:t>(4) The /* in the symbol is acceptable just as the problem defined in the project pdf</w:t>
-      </w:r>
-    </w:p>
-    <w:p>
-      <w:pPr>
-        <w:pStyle w:val="Normal"/>
-        <w:jc w:val="left"/>
-        <w:rPr>
-          <w:highlight w:val="yellow"/>
-        </w:rPr>
-      </w:pPr>
-      <w:r>
-        <w:rPr>
-          <w:rFonts w:ascii="Times New Roman" w:hAnsi="Times New Roman"/>
-          <w:sz w:val="28"/>
-          <w:szCs w:val="28"/>
-          <w:highlight w:val="yellow"/>
+      </w:pPr>
+      <w:r>
+        <w:rPr>
+          <w:rFonts w:ascii="Times New Roman" w:hAnsi="Times New Roman"/>
+          <w:sz w:val="28"/>
+          <w:szCs w:val="28"/>
+          <w:highlight w:val="green"/>
         </w:rPr>
         <w:t>Also it can detect the wrong style of comment such as /**/xxx */ the xxx part should be specified as identifier, delimiter or relational, arithmetical operator.</w:t>
       </w:r>
@@ -1421,30 +1357,34 @@
           <w:rFonts w:ascii="Times New Roman" w:hAnsi="Times New Roman"/>
           <w:sz w:val="28"/>
           <w:szCs w:val="28"/>
-        </w:rPr>
-      </w:pPr>
-      <w:r>
-        <w:rPr>
-          <w:highlight w:val="yellow"/>
-        </w:rPr>
-      </w:r>
-    </w:p>
-    <w:p>
-      <w:pPr>
-        <w:pStyle w:val="Normal"/>
-        <w:jc w:val="left"/>
-        <w:rPr>
-          <w:rFonts w:ascii="Times New Roman" w:hAnsi="Times New Roman"/>
-          <w:sz w:val="28"/>
-          <w:szCs w:val="28"/>
-        </w:rPr>
-      </w:pPr>
-      <w:r>
-        <w:rPr>
-          <w:rFonts w:ascii="Times New Roman" w:hAnsi="Times New Roman"/>
-          <w:sz w:val="28"/>
-          <w:szCs w:val="28"/>
-          <w:highlight w:val="yellow"/>
+          <w:highlight w:val="green"/>
+        </w:rPr>
+      </w:pPr>
+      <w:r>
+        <w:rPr>
+          <w:rFonts w:ascii="Times New Roman" w:hAnsi="Times New Roman"/>
+          <w:sz w:val="28"/>
+          <w:szCs w:val="28"/>
+          <w:highlight w:val="green"/>
+        </w:rPr>
+      </w:r>
+    </w:p>
+    <w:p>
+      <w:pPr>
+        <w:pStyle w:val="Normal"/>
+        <w:jc w:val="left"/>
+        <w:rPr>
+          <w:rFonts w:ascii="Times New Roman" w:hAnsi="Times New Roman"/>
+          <w:sz w:val="28"/>
+          <w:szCs w:val="28"/>
+        </w:rPr>
+      </w:pPr>
+      <w:r>
+        <w:rPr>
+          <w:rFonts w:ascii="Times New Roman" w:hAnsi="Times New Roman"/>
+          <w:sz w:val="28"/>
+          <w:szCs w:val="28"/>
+          <w:highlight w:val="magenta"/>
         </w:rPr>
         <w:t xml:space="preserve">(5) [*]+ at the end before / to accept multi star symbol before the slash such as </w:t>
       </w:r>
@@ -1464,7 +1404,7 @@
           <w:rFonts w:ascii="Times New Roman" w:hAnsi="Times New Roman"/>
           <w:sz w:val="28"/>
           <w:szCs w:val="28"/>
-          <w:highlight w:val="yellow"/>
+          <w:highlight w:val="magenta"/>
         </w:rPr>
         <w:t>/*wfiuhwef/*piuhwefiu*****/  is still a legal C style comment.</w:t>
       </w:r>
@@ -1477,51 +1417,35 @@
           <w:rFonts w:ascii="Times New Roman" w:hAnsi="Times New Roman"/>
           <w:sz w:val="28"/>
           <w:szCs w:val="28"/>
-          <w:highlight w:val="yellow"/>
-        </w:rPr>
-      </w:pPr>
-      <w:r>
-        <w:rPr>
-          <w:rFonts w:ascii="Times New Roman" w:hAnsi="Times New Roman"/>
-          <w:sz w:val="28"/>
-          <w:szCs w:val="28"/>
-          <w:highlight w:val="yellow"/>
-        </w:rPr>
-      </w:r>
-    </w:p>
-    <w:p>
-      <w:pPr>
-        <w:pStyle w:val="Normal"/>
-        <w:jc w:val="left"/>
-        <w:rPr>
-          <w:rFonts w:ascii="Times New Roman" w:hAnsi="Times New Roman"/>
-          <w:sz w:val="28"/>
-          <w:szCs w:val="28"/>
-        </w:rPr>
-      </w:pPr>
-      <w:r>
-        <w:rPr>
-          <w:rFonts w:ascii="Times New Roman" w:hAnsi="Times New Roman"/>
-          <w:sz w:val="28"/>
-          <w:szCs w:val="28"/>
-        </w:rPr>
-        <w:t xml:space="preserve">For the </w:t>
-      </w:r>
-      <w:r>
-        <w:rPr>
-          <w:rFonts w:ascii="Times New Roman" w:hAnsi="Times New Roman"/>
-          <w:sz w:val="28"/>
-          <w:szCs w:val="28"/>
-        </w:rPr>
-        <w:t>other</w:t>
-      </w:r>
-      <w:r>
-        <w:rPr>
-          <w:rFonts w:ascii="Times New Roman" w:hAnsi="Times New Roman"/>
-          <w:sz w:val="28"/>
-          <w:szCs w:val="28"/>
-        </w:rPr>
-        <w:t xml:space="preserve"> illegal elements that need to be specified out and terminated.</w:t>
+          <w:highlight w:val="magenta"/>
+        </w:rPr>
+      </w:pPr>
+      <w:r>
+        <w:rPr>
+          <w:rFonts w:ascii="Times New Roman" w:hAnsi="Times New Roman"/>
+          <w:sz w:val="28"/>
+          <w:szCs w:val="28"/>
+          <w:highlight w:val="magenta"/>
+        </w:rPr>
+      </w:r>
+    </w:p>
+    <w:p>
+      <w:pPr>
+        <w:pStyle w:val="Normal"/>
+        <w:jc w:val="left"/>
+        <w:rPr>
+          <w:rFonts w:ascii="Times New Roman" w:hAnsi="Times New Roman"/>
+          <w:sz w:val="28"/>
+          <w:szCs w:val="28"/>
+        </w:rPr>
+      </w:pPr>
+      <w:r>
+        <w:rPr>
+          <w:rFonts w:ascii="Times New Roman" w:hAnsi="Times New Roman"/>
+          <w:sz w:val="28"/>
+          <w:szCs w:val="28"/>
+        </w:rPr>
+        <w:t>For the other illegal elements that need to be specified out and terminated.</w:t>
       </w:r>
     </w:p>
     <w:p>
@@ -1536,23 +1460,7 @@
           <w:sz w:val="28"/>
           <w:szCs w:val="28"/>
         </w:rPr>
-        <w:t>Such as 9”9 or “999  “9”9””9 and 9999&amp;@#@!$#@</w:t>
-      </w:r>
-      <w:r>
-        <w:rPr>
-          <w:rFonts w:ascii="Times New Roman" w:hAnsi="Times New Roman"/>
-          <w:sz w:val="28"/>
-          <w:szCs w:val="28"/>
-        </w:rPr>
-        <w:t>(these symbols are not considered to be the delimiters)</w:t>
-      </w:r>
-      <w:r>
-        <w:rPr>
-          <w:rFonts w:ascii="Times New Roman" w:hAnsi="Times New Roman"/>
-          <w:sz w:val="28"/>
-          <w:szCs w:val="28"/>
-        </w:rPr>
-        <w:t>, lots of trash like them should be detected and generate error message.</w:t>
+        <w:t>Such as 9”9 or “999  “9”9””9 and 9999&amp;@#@!$#@(these symbols are not considered to be the delimiters), lots of trash like them should be detected and generate error message.</w:t>
       </w:r>
     </w:p>
     <w:p>

</xml_diff>

<commit_message>
Update test.txt for illegal identifier
</commit_message>
<xml_diff>
--- a/HW1/for_upload/Report.docx
+++ b/HW1/for_upload/Report.docx
@@ -475,19 +475,23 @@
       <w:pPr>
         <w:pStyle w:val="Normal"/>
         <w:jc w:val="left"/>
-        <w:rPr>
-          <w:rFonts w:ascii="Times New Roman" w:hAnsi="Times New Roman"/>
-          <w:sz w:val="28"/>
-          <w:szCs w:val="28"/>
-        </w:rPr>
-      </w:pPr>
-      <w:r>
-        <w:rPr>
-          <w:rFonts w:ascii="Times New Roman" w:hAnsi="Times New Roman"/>
-          <w:sz w:val="28"/>
-          <w:szCs w:val="28"/>
-        </w:rPr>
-        <w:t>(5) Integer Constants</w:t>
+        <w:rPr/>
+      </w:pPr>
+      <w:r>
+        <w:rPr>
+          <w:rFonts w:ascii="Times New Roman" w:hAnsi="Times New Roman"/>
+          <w:sz w:val="28"/>
+          <w:szCs w:val="28"/>
+        </w:rPr>
+        <w:t xml:space="preserve">(5) Integer Constants, </w:t>
+      </w:r>
+      <w:r>
+        <w:rPr>
+          <w:rFonts w:ascii="Times New Roman" w:hAnsi="Times New Roman"/>
+          <w:sz w:val="28"/>
+          <w:szCs w:val="28"/>
+        </w:rPr>
+        <w:t>Octal Integer Constants</w:t>
       </w:r>
     </w:p>
     <w:p>

</xml_diff>

<commit_message>
Revised the lextemplate for oct integer and wrong id
</commit_message>
<xml_diff>
--- a/HW1/for_upload/Report.docx
+++ b/HW1/for_upload/Report.docx
@@ -14,7 +14,23 @@
           <w:sz w:val="48"/>
           <w:szCs w:val="48"/>
         </w:rPr>
-        <w:t>Intro. To Compiler Design Project1 Report</w:t>
+        <w:t xml:space="preserve">Intro. </w:t>
+      </w:r>
+      <w:r>
+        <w:rPr>
+          <w:rFonts w:ascii="Times New Roman" w:hAnsi="Times New Roman"/>
+          <w:sz w:val="48"/>
+          <w:szCs w:val="48"/>
+        </w:rPr>
+        <w:t>t</w:t>
+      </w:r>
+      <w:r>
+        <w:rPr>
+          <w:rFonts w:ascii="Times New Roman" w:hAnsi="Times New Roman"/>
+          <w:sz w:val="48"/>
+          <w:szCs w:val="48"/>
+        </w:rPr>
+        <w:t>o Compiler Design Project1 Report</w:t>
       </w:r>
     </w:p>
     <w:p>

</xml_diff>